<commit_message>
trabajo terminado sobre sql 22
</commit_message>
<xml_diff>
--- a/joseLeonardoAlvarezHoyos.docx
+++ b/joseLeonardoAlvarezHoyos.docx
@@ -7,8 +7,6 @@
         <w:pStyle w:val="Ttulo1"/>
         <w:ind w:firstLine="708"/>
       </w:pPr>
-      <w:bookmarkStart w:id="0" w:name="_GoBack"/>
-      <w:bookmarkEnd w:id="0"/>
       <w:r>
         <w:t>construcción de software integrador de tecnologías orientadas a servicios.</w:t>
       </w:r>
@@ -1468,12 +1466,74 @@
           <w:lang w:val="es-CO"/>
         </w:rPr>
       </w:pPr>
+      <w:proofErr w:type="gramStart"/>
       <w:r>
         <w:rPr>
           <w:lang w:val="es-CO"/>
         </w:rPr>
         <w:t>DELIMITER ;</w:t>
       </w:r>
+      <w:proofErr w:type="gramEnd"/>
+    </w:p>
+    <w:p>
+      <w:pPr>
+        <w:ind w:firstLine="0"/>
+        <w:jc w:val="both"/>
+        <w:rPr>
+          <w:lang w:val="es-CO"/>
+        </w:rPr>
+      </w:pPr>
+    </w:p>
+    <w:p>
+      <w:pPr>
+        <w:jc w:val="both"/>
+        <w:rPr>
+          <w:b/>
+        </w:rPr>
+      </w:pPr>
+      <w:r>
+        <w:rPr>
+          <w:b/>
+          <w:lang w:val="es-CO"/>
+        </w:rPr>
+        <w:t>6. ¿</w:t>
+      </w:r>
+      <w:r>
+        <w:rPr>
+          <w:b/>
+        </w:rPr>
+        <w:t>Cómo</w:t>
+      </w:r>
+      <w:r>
+        <w:rPr>
+          <w:b/>
+        </w:rPr>
+        <w:t xml:space="preserve"> crear un procedimiento almacenado con parámetros en SQL Server</w:t>
+      </w:r>
+      <w:r>
+        <w:rPr>
+          <w:b/>
+          <w:lang w:val="es-CO"/>
+        </w:rPr>
+        <w:t>?</w:t>
+      </w:r>
+    </w:p>
+    <w:p>
+      <w:pPr>
+        <w:ind w:firstLine="0"/>
+        <w:jc w:val="both"/>
+        <w:rPr>
+          <w:b/>
+          <w:lang w:val="es-CO"/>
+        </w:rPr>
+      </w:pPr>
+      <w:r>
+        <w:rPr>
+          <w:b/>
+          <w:lang w:val="es-CO"/>
+        </w:rPr>
+        <w:t>RTA:</w:t>
+      </w:r>
     </w:p>
     <w:p>
       <w:pPr>
@@ -1483,6 +1543,541 @@
           <w:lang w:val="es-CO"/>
         </w:rPr>
       </w:pPr>
+      <w:r>
+        <w:rPr>
+          <w:lang w:val="es-CO"/>
+        </w:rPr>
+        <w:t xml:space="preserve">CREATE PROCEDURE </w:t>
+      </w:r>
+      <w:proofErr w:type="spellStart"/>
+      <w:r>
+        <w:rPr>
+          <w:lang w:val="es-CO"/>
+        </w:rPr>
+        <w:t>nombre_del_procedimiento</w:t>
+      </w:r>
+      <w:proofErr w:type="spellEnd"/>
+    </w:p>
+    <w:p>
+      <w:pPr>
+        <w:spacing w:after="160" w:line="259" w:lineRule="auto"/>
+        <w:ind w:firstLine="0"/>
+        <w:rPr>
+          <w:lang w:val="es-CO"/>
+        </w:rPr>
+      </w:pPr>
+      <w:r>
+        <w:rPr>
+          <w:lang w:val="es-CO"/>
+        </w:rPr>
+        <w:t xml:space="preserve">    @parametro1 </w:t>
+      </w:r>
+      <w:proofErr w:type="spellStart"/>
+      <w:r>
+        <w:rPr>
+          <w:lang w:val="es-CO"/>
+        </w:rPr>
+        <w:t>tipo_de_dato</w:t>
+      </w:r>
+      <w:proofErr w:type="spellEnd"/>
+      <w:r>
+        <w:rPr>
+          <w:lang w:val="es-CO"/>
+        </w:rPr>
+        <w:t>,</w:t>
+      </w:r>
+    </w:p>
+    <w:p>
+      <w:pPr>
+        <w:spacing w:after="160" w:line="259" w:lineRule="auto"/>
+        <w:ind w:firstLine="0"/>
+        <w:rPr>
+          <w:lang w:val="es-CO"/>
+        </w:rPr>
+      </w:pPr>
+      <w:r>
+        <w:rPr>
+          <w:lang w:val="es-CO"/>
+        </w:rPr>
+        <w:t xml:space="preserve">    @parametro2 </w:t>
+      </w:r>
+      <w:proofErr w:type="spellStart"/>
+      <w:r>
+        <w:rPr>
+          <w:lang w:val="es-CO"/>
+        </w:rPr>
+        <w:t>tipo_de_dato</w:t>
+      </w:r>
+      <w:proofErr w:type="spellEnd"/>
+      <w:r>
+        <w:rPr>
+          <w:lang w:val="es-CO"/>
+        </w:rPr>
+        <w:t>,</w:t>
+      </w:r>
+    </w:p>
+    <w:p>
+      <w:pPr>
+        <w:spacing w:after="160" w:line="259" w:lineRule="auto"/>
+        <w:ind w:firstLine="0"/>
+        <w:rPr>
+          <w:lang w:val="es-CO"/>
+        </w:rPr>
+      </w:pPr>
+      <w:r>
+        <w:rPr>
+          <w:lang w:val="es-CO"/>
+        </w:rPr>
+        <w:t xml:space="preserve">    -- Puedes agregar más parámetros según sea necesario</w:t>
+      </w:r>
+    </w:p>
+    <w:p>
+      <w:pPr>
+        <w:spacing w:after="160" w:line="259" w:lineRule="auto"/>
+        <w:ind w:firstLine="0"/>
+        <w:rPr>
+          <w:lang w:val="es-CO"/>
+        </w:rPr>
+      </w:pPr>
+      <w:r>
+        <w:rPr>
+          <w:lang w:val="es-CO"/>
+        </w:rPr>
+        <w:t>AS</w:t>
+      </w:r>
+    </w:p>
+    <w:p>
+      <w:pPr>
+        <w:spacing w:after="160" w:line="259" w:lineRule="auto"/>
+        <w:ind w:firstLine="0"/>
+        <w:rPr>
+          <w:lang w:val="es-CO"/>
+        </w:rPr>
+      </w:pPr>
+      <w:r>
+        <w:rPr>
+          <w:lang w:val="es-CO"/>
+        </w:rPr>
+        <w:t>BEGIN</w:t>
+      </w:r>
+    </w:p>
+    <w:p>
+      <w:pPr>
+        <w:spacing w:after="160" w:line="259" w:lineRule="auto"/>
+        <w:ind w:firstLine="0"/>
+        <w:rPr>
+          <w:lang w:val="es-CO"/>
+        </w:rPr>
+      </w:pPr>
+      <w:r>
+        <w:rPr>
+          <w:lang w:val="es-CO"/>
+        </w:rPr>
+        <w:t xml:space="preserve">    -- Cuerpo del procedimiento</w:t>
+      </w:r>
+    </w:p>
+    <w:p>
+      <w:pPr>
+        <w:spacing w:after="160" w:line="259" w:lineRule="auto"/>
+        <w:ind w:firstLine="0"/>
+        <w:rPr>
+          <w:lang w:val="es-CO"/>
+        </w:rPr>
+      </w:pPr>
+      <w:r>
+        <w:rPr>
+          <w:lang w:val="es-CO"/>
+        </w:rPr>
+        <w:t xml:space="preserve">    -- Utiliza los parámetros en las consultas dentro del procedimiento</w:t>
+      </w:r>
+    </w:p>
+    <w:p>
+      <w:pPr>
+        <w:spacing w:after="160" w:line="259" w:lineRule="auto"/>
+        <w:ind w:firstLine="0"/>
+        <w:rPr>
+          <w:lang w:val="es-CO"/>
+        </w:rPr>
+      </w:pPr>
+      <w:r>
+        <w:rPr>
+          <w:lang w:val="es-CO"/>
+        </w:rPr>
+        <w:t xml:space="preserve">    -- Por ejemplo:</w:t>
+      </w:r>
+    </w:p>
+    <w:p>
+      <w:pPr>
+        <w:spacing w:after="160" w:line="259" w:lineRule="auto"/>
+        <w:ind w:firstLine="0"/>
+        <w:rPr>
+          <w:lang w:val="es-CO"/>
+        </w:rPr>
+      </w:pPr>
+      <w:r>
+        <w:rPr>
+          <w:lang w:val="es-CO"/>
+        </w:rPr>
+        <w:lastRenderedPageBreak/>
+        <w:t xml:space="preserve">    SELECT columna1, columna2</w:t>
+      </w:r>
+    </w:p>
+    <w:p>
+      <w:pPr>
+        <w:spacing w:after="160" w:line="259" w:lineRule="auto"/>
+        <w:ind w:firstLine="0"/>
+        <w:rPr>
+          <w:lang w:val="es-CO"/>
+        </w:rPr>
+      </w:pPr>
+      <w:r>
+        <w:rPr>
+          <w:lang w:val="es-CO"/>
+        </w:rPr>
+        <w:t xml:space="preserve">    FROM </w:t>
+      </w:r>
+      <w:proofErr w:type="spellStart"/>
+      <w:r>
+        <w:rPr>
+          <w:lang w:val="es-CO"/>
+        </w:rPr>
+        <w:t>nombre_de_la_tabla</w:t>
+      </w:r>
+      <w:proofErr w:type="spellEnd"/>
+    </w:p>
+    <w:p>
+      <w:pPr>
+        <w:spacing w:after="160" w:line="259" w:lineRule="auto"/>
+        <w:ind w:firstLine="0"/>
+        <w:rPr>
+          <w:lang w:val="es-CO"/>
+        </w:rPr>
+      </w:pPr>
+      <w:r>
+        <w:rPr>
+          <w:lang w:val="es-CO"/>
+        </w:rPr>
+        <w:t xml:space="preserve">    WHERE </w:t>
+      </w:r>
+      <w:proofErr w:type="spellStart"/>
+      <w:r>
+        <w:rPr>
+          <w:lang w:val="es-CO"/>
+        </w:rPr>
+        <w:t>condicion</w:t>
+      </w:r>
+      <w:proofErr w:type="spellEnd"/>
+      <w:r>
+        <w:rPr>
+          <w:lang w:val="es-CO"/>
+        </w:rPr>
+        <w:t xml:space="preserve"> = @parametro1;</w:t>
+      </w:r>
+    </w:p>
+    <w:p>
+      <w:pPr>
+        <w:spacing w:after="160" w:line="259" w:lineRule="auto"/>
+        <w:ind w:firstLine="0"/>
+        <w:rPr>
+          <w:lang w:val="es-CO"/>
+        </w:rPr>
+      </w:pPr>
+    </w:p>
+    <w:p>
+      <w:pPr>
+        <w:spacing w:after="160" w:line="259" w:lineRule="auto"/>
+        <w:ind w:firstLine="0"/>
+        <w:rPr>
+          <w:lang w:val="es-CO"/>
+        </w:rPr>
+      </w:pPr>
+      <w:r>
+        <w:rPr>
+          <w:lang w:val="es-CO"/>
+        </w:rPr>
+        <w:t xml:space="preserve">    -- Puedes realizar otras operaciones y consultas aquí</w:t>
+      </w:r>
+    </w:p>
+    <w:p>
+      <w:pPr>
+        <w:spacing w:after="160" w:line="259" w:lineRule="auto"/>
+        <w:ind w:firstLine="0"/>
+        <w:rPr>
+          <w:lang w:val="es-CO"/>
+        </w:rPr>
+      </w:pPr>
+    </w:p>
+    <w:p>
+      <w:pPr>
+        <w:spacing w:after="160" w:line="259" w:lineRule="auto"/>
+        <w:ind w:firstLine="0"/>
+        <w:rPr>
+          <w:lang w:val="es-CO"/>
+        </w:rPr>
+      </w:pPr>
+      <w:r>
+        <w:rPr>
+          <w:lang w:val="es-CO"/>
+        </w:rPr>
+        <w:t>END;</w:t>
+      </w:r>
+      <w:r>
+        <w:rPr>
+          <w:lang w:val="es-CO"/>
+        </w:rPr>
+        <w:t xml:space="preserve"> </w:t>
+      </w:r>
+    </w:p>
+    <w:p>
+      <w:pPr>
+        <w:spacing w:after="160" w:line="259" w:lineRule="auto"/>
+        <w:ind w:firstLine="0"/>
+        <w:rPr>
+          <w:lang w:val="es-CO"/>
+        </w:rPr>
+      </w:pPr>
+    </w:p>
+    <w:p>
+      <w:pPr>
+        <w:spacing w:after="160" w:line="259" w:lineRule="auto"/>
+        <w:ind w:firstLine="0"/>
+        <w:rPr>
+          <w:lang w:val="es-CO"/>
+        </w:rPr>
+      </w:pPr>
+      <w:r>
+        <w:rPr>
+          <w:lang w:val="es-CO"/>
+        </w:rPr>
+        <w:t xml:space="preserve">EXEC </w:t>
+      </w:r>
+      <w:proofErr w:type="spellStart"/>
+      <w:r>
+        <w:rPr>
+          <w:lang w:val="es-CO"/>
+        </w:rPr>
+        <w:t>nombre_del_procedimiento</w:t>
+      </w:r>
+      <w:proofErr w:type="spellEnd"/>
+      <w:r>
+        <w:rPr>
+          <w:lang w:val="es-CO"/>
+        </w:rPr>
+        <w:t xml:space="preserve"> @parametro1 = valor1, @parametro2 = valor2;</w:t>
+      </w:r>
+    </w:p>
+    <w:p>
+      <w:pPr>
+        <w:spacing w:after="160" w:line="259" w:lineRule="auto"/>
+        <w:ind w:firstLine="0"/>
+        <w:rPr>
+          <w:b/>
+          <w:lang w:val="es-CO"/>
+        </w:rPr>
+      </w:pPr>
+    </w:p>
+    <w:p>
+      <w:pPr>
+        <w:ind w:firstLine="0"/>
+        <w:jc w:val="both"/>
+        <w:rPr>
+          <w:b/>
+        </w:rPr>
+      </w:pPr>
+      <w:r>
+        <w:rPr>
+          <w:b/>
+          <w:lang w:val="es-CO"/>
+        </w:rPr>
+        <w:t>7</w:t>
+      </w:r>
+      <w:r>
+        <w:rPr>
+          <w:b/>
+          <w:lang w:val="es-CO"/>
+        </w:rPr>
+        <w:t>.</w:t>
+      </w:r>
+      <w:r>
+        <w:rPr>
+          <w:b/>
+          <w:lang w:val="es-CO"/>
+        </w:rPr>
+        <w:t xml:space="preserve"> ¿</w:t>
+      </w:r>
+      <w:r>
+        <w:rPr>
+          <w:b/>
+        </w:rPr>
+        <w:t>Cómo</w:t>
+      </w:r>
+      <w:r>
+        <w:rPr>
+          <w:b/>
+        </w:rPr>
+        <w:t xml:space="preserve"> puedo invocar un procedimiento almacenado en MySQL y en SQL Server</w:t>
+      </w:r>
+      <w:r>
+        <w:rPr>
+          <w:b/>
+          <w:lang w:val="es-CO"/>
+        </w:rPr>
+        <w:t>?</w:t>
+      </w:r>
+    </w:p>
+    <w:p>
+      <w:pPr>
+        <w:spacing w:after="160" w:line="259" w:lineRule="auto"/>
+        <w:ind w:firstLine="0"/>
+        <w:rPr>
+          <w:lang w:val="es-CO"/>
+        </w:rPr>
+      </w:pPr>
+    </w:p>
+    <w:p>
+      <w:pPr>
+        <w:spacing w:after="160" w:line="259" w:lineRule="auto"/>
+        <w:ind w:firstLine="0"/>
+        <w:rPr>
+          <w:b/>
+          <w:lang w:val="es-CO"/>
+        </w:rPr>
+      </w:pPr>
+      <w:r>
+        <w:rPr>
+          <w:b/>
+          <w:lang w:val="es-CO"/>
+        </w:rPr>
+        <w:t>RTA:</w:t>
+      </w:r>
+    </w:p>
+    <w:p>
+      <w:pPr>
+        <w:spacing w:after="160" w:line="259" w:lineRule="auto"/>
+        <w:ind w:firstLine="0"/>
+        <w:rPr>
+          <w:b/>
+          <w:lang w:val="es-CO"/>
+        </w:rPr>
+      </w:pPr>
+      <w:r>
+        <w:rPr>
+          <w:b/>
+          <w:lang w:val="es-CO"/>
+        </w:rPr>
+        <w:t>-- Llama al procedimiento almacenado en MySQL</w:t>
+      </w:r>
+    </w:p>
+    <w:p>
+      <w:pPr>
+        <w:spacing w:after="160" w:line="259" w:lineRule="auto"/>
+        <w:ind w:firstLine="0"/>
+        <w:rPr>
+          <w:lang w:val="es-CO"/>
+        </w:rPr>
+      </w:pPr>
+      <w:r>
+        <w:rPr>
+          <w:lang w:val="es-CO"/>
+        </w:rPr>
+        <w:t xml:space="preserve">CALL </w:t>
+      </w:r>
+      <w:proofErr w:type="spellStart"/>
+      <w:r>
+        <w:rPr>
+          <w:lang w:val="es-CO"/>
+        </w:rPr>
+        <w:t>nombre_del_</w:t>
+      </w:r>
+      <w:proofErr w:type="gramStart"/>
+      <w:r>
+        <w:rPr>
+          <w:lang w:val="es-CO"/>
+        </w:rPr>
+        <w:t>procedimiento</w:t>
+      </w:r>
+      <w:proofErr w:type="spellEnd"/>
+      <w:r>
+        <w:rPr>
+          <w:lang w:val="es-CO"/>
+        </w:rPr>
+        <w:t>(</w:t>
+      </w:r>
+      <w:proofErr w:type="gramEnd"/>
+      <w:r>
+        <w:rPr>
+          <w:lang w:val="es-CO"/>
+        </w:rPr>
+        <w:t>parametro1, parametro2);</w:t>
+      </w:r>
+      <w:r>
+        <w:rPr>
+          <w:lang w:val="es-CO"/>
+        </w:rPr>
+        <w:t xml:space="preserve"> </w:t>
+      </w:r>
+    </w:p>
+    <w:p>
+      <w:pPr>
+        <w:spacing w:after="160" w:line="259" w:lineRule="auto"/>
+        <w:ind w:firstLine="0"/>
+        <w:rPr>
+          <w:b/>
+          <w:lang w:val="es-CO"/>
+        </w:rPr>
+      </w:pPr>
+    </w:p>
+    <w:p>
+      <w:pPr>
+        <w:spacing w:after="160" w:line="259" w:lineRule="auto"/>
+        <w:ind w:firstLine="0"/>
+        <w:rPr>
+          <w:b/>
+          <w:lang w:val="es-CO"/>
+        </w:rPr>
+      </w:pPr>
+      <w:r>
+        <w:rPr>
+          <w:b/>
+          <w:lang w:val="es-CO"/>
+        </w:rPr>
+        <w:t>-- Llama al procedimiento almacenado en SQL Server</w:t>
+      </w:r>
+    </w:p>
+    <w:p>
+      <w:pPr>
+        <w:spacing w:after="160" w:line="259" w:lineRule="auto"/>
+        <w:ind w:firstLine="0"/>
+        <w:rPr>
+          <w:lang w:val="es-CO"/>
+        </w:rPr>
+      </w:pPr>
+      <w:r>
+        <w:rPr>
+          <w:lang w:val="es-CO"/>
+        </w:rPr>
+        <w:t xml:space="preserve">EXEC </w:t>
+      </w:r>
+      <w:proofErr w:type="spellStart"/>
+      <w:r>
+        <w:rPr>
+          <w:lang w:val="es-CO"/>
+        </w:rPr>
+        <w:t>nombre_del_procedimiento</w:t>
+      </w:r>
+      <w:proofErr w:type="spellEnd"/>
+      <w:r>
+        <w:rPr>
+          <w:lang w:val="es-CO"/>
+        </w:rPr>
+        <w:t xml:space="preserve"> parametro1, parametro2;</w:t>
+      </w:r>
+      <w:r>
+        <w:rPr>
+          <w:lang w:val="es-CO"/>
+        </w:rPr>
+        <w:t xml:space="preserve"> </w:t>
+      </w:r>
       <w:r>
         <w:rPr>
           <w:lang w:val="es-CO"/>
@@ -1604,8 +2199,73 @@
           <w:rFonts w:eastAsia="Times New Roman" w:cs="Times New Roman"/>
           <w:lang w:val="en-US" w:eastAsia="es-CO"/>
         </w:rPr>
-        <w:t>Microsoft Learn. https://learn.microsoft.com/es-es/sql/relational-databases/stored-procedures/stored-procedures-database-engine?view=sql-server-ver16</w:t>
-      </w:r>
+        <w:t xml:space="preserve">Microsoft Learn. </w:t>
+      </w:r>
+      <w:hyperlink r:id="rId6" w:history="1">
+        <w:r>
+          <w:rPr>
+            <w:rStyle w:val="Hipervnculo"/>
+            <w:rFonts w:eastAsia="Times New Roman" w:cs="Times New Roman"/>
+            <w:lang w:val="en-US" w:eastAsia="es-CO"/>
+          </w:rPr>
+          <w:t>https://learn.microsoft.com/es-es/sql/relational-databases/stored-procedures/stored-procedures-database-engine?view=sql-server-ver16</w:t>
+        </w:r>
+      </w:hyperlink>
+    </w:p>
+    <w:p>
+      <w:pPr>
+        <w:ind w:hanging="720"/>
+        <w:rPr>
+          <w:rFonts w:eastAsia="Times New Roman" w:cs="Times New Roman"/>
+          <w:lang w:val="en-US" w:eastAsia="es-CO"/>
+        </w:rPr>
+      </w:pPr>
+    </w:p>
+    <w:p>
+      <w:pPr>
+        <w:pStyle w:val="NormalWeb"/>
+        <w:spacing w:before="0" w:beforeAutospacing="0" w:after="0" w:afterAutospacing="0" w:line="480" w:lineRule="auto"/>
+        <w:ind w:left="720" w:hanging="720"/>
+      </w:pPr>
+      <w:proofErr w:type="gramStart"/>
+      <w:r>
+        <w:rPr>
+          <w:i/>
+          <w:iCs/>
+        </w:rPr>
+        <w:t>MySQL :</w:t>
+      </w:r>
+      <w:proofErr w:type="gramEnd"/>
+      <w:r>
+        <w:rPr>
+          <w:i/>
+          <w:iCs/>
+        </w:rPr>
+        <w:t xml:space="preserve">: MySQL </w:t>
+      </w:r>
+      <w:proofErr w:type="spellStart"/>
+      <w:r>
+        <w:rPr>
+          <w:i/>
+          <w:iCs/>
+        </w:rPr>
+        <w:t>Documentation</w:t>
+      </w:r>
+      <w:proofErr w:type="spellEnd"/>
+      <w:r>
+        <w:t>. (s. f.). https://dev.mysql.com/doc/</w:t>
+      </w:r>
+    </w:p>
+    <w:p>
+      <w:pPr>
+        <w:ind w:hanging="720"/>
+        <w:rPr>
+          <w:rFonts w:eastAsia="Times New Roman" w:cs="Times New Roman"/>
+          <w:lang w:val="en-US" w:eastAsia="es-CO"/>
+        </w:rPr>
+      </w:pPr>
+      <w:bookmarkStart w:id="0" w:name="_GoBack"/>
+      <w:bookmarkEnd w:id="0"/>
     </w:p>
     <w:p>
       <w:pPr>

</xml_diff>